<commit_message>
change all - 1st
</commit_message>
<xml_diff>
--- a/class7sample/style.docx
+++ b/class7sample/style.docx
@@ -1,6 +1,6 @@
 
 <file path=word/document.xml><?xml version="1.0" encoding="utf-8"?>
-<w:document xmlns:wpc="http://schemas.microsoft.com/office/word/2010/wordprocessingCanvas" xmlns:cx="http://schemas.microsoft.com/office/drawing/2014/chartex" xmlns:cx1="http://schemas.microsoft.com/office/drawing/2015/9/8/chartex" xmlns:cx2="http://schemas.microsoft.com/office/drawing/2015/10/21/chartex" xmlns:cx3="http://schemas.microsoft.com/office/drawing/2016/5/9/chartex" xmlns:cx4="http://schemas.microsoft.com/office/drawing/2016/5/10/chartex" xmlns:cx5="http://schemas.microsoft.com/office/drawing/2016/5/11/chartex" xmlns:mc="http://schemas.openxmlformats.org/markup-compatibility/2006" xmlns:o="urn:schemas-microsoft-com:office:office" xmlns:r="http://schemas.openxmlformats.org/officeDocument/2006/relationships" xmlns:m="http://schemas.openxmlformats.org/officeDocument/2006/math" xmlns:v="urn:schemas-microsoft-com:vml" xmlns:wp14="http://schemas.microsoft.com/office/word/2010/wordprocessingDrawing" xmlns:wp="http://schemas.openxmlformats.org/drawingml/2006/wordprocessingDrawing" xmlns:w10="urn:schemas-microsoft-com:office:word" xmlns:w="http://schemas.openxmlformats.org/wordprocessingml/2006/main" xmlns:w14="http://schemas.microsoft.com/office/word/2010/wordml" xmlns:w15="http://schemas.microsoft.com/office/word/2012/wordml" xmlns:w16se="http://schemas.microsoft.com/office/word/2015/wordml/symex" xmlns:wpg="http://schemas.microsoft.com/office/word/2010/wordprocessingGroup" xmlns:wpi="http://schemas.microsoft.com/office/word/2010/wordprocessingInk" xmlns:wne="http://schemas.microsoft.com/office/word/2006/wordml" xmlns:wps="http://schemas.microsoft.com/office/word/2010/wordprocessingShape" mc:Ignorable="w14 w15 w16se wp14">
+<w:document xmlns:wpc="http://schemas.microsoft.com/office/word/2010/wordprocessingCanvas" xmlns:cx="http://schemas.microsoft.com/office/drawing/2014/chartex" xmlns:cx1="http://schemas.microsoft.com/office/drawing/2015/9/8/chartex" xmlns:cx2="http://schemas.microsoft.com/office/drawing/2015/10/21/chartex" xmlns:cx3="http://schemas.microsoft.com/office/drawing/2016/5/9/chartex" xmlns:cx4="http://schemas.microsoft.com/office/drawing/2016/5/10/chartex" xmlns:cx5="http://schemas.microsoft.com/office/drawing/2016/5/11/chartex" xmlns:cx6="http://schemas.microsoft.com/office/drawing/2016/5/12/chartex" xmlns:cx7="http://schemas.microsoft.com/office/drawing/2016/5/13/chartex" xmlns:cx8="http://schemas.microsoft.com/office/drawing/2016/5/14/chartex" xmlns:mc="http://schemas.openxmlformats.org/markup-compatibility/2006" xmlns:o="urn:schemas-microsoft-com:office:office" xmlns:r="http://schemas.openxmlformats.org/officeDocument/2006/relationships" xmlns:m="http://schemas.openxmlformats.org/officeDocument/2006/math" xmlns:v="urn:schemas-microsoft-com:vml" xmlns:wp14="http://schemas.microsoft.com/office/word/2010/wordprocessingDrawing" xmlns:wp="http://schemas.openxmlformats.org/drawingml/2006/wordprocessingDrawing" xmlns:w10="urn:schemas-microsoft-com:office:word" xmlns:w="http://schemas.openxmlformats.org/wordprocessingml/2006/main" xmlns:w14="http://schemas.microsoft.com/office/word/2010/wordml" xmlns:w15="http://schemas.microsoft.com/office/word/2012/wordml" xmlns:w16se="http://schemas.microsoft.com/office/word/2015/wordml/symex" xmlns:wpg="http://schemas.microsoft.com/office/word/2010/wordprocessingGroup" xmlns:wpi="http://schemas.microsoft.com/office/word/2010/wordprocessingInk" xmlns:wne="http://schemas.microsoft.com/office/word/2006/wordml" xmlns:wps="http://schemas.microsoft.com/office/word/2010/wordprocessingShape" mc:Ignorable="w14 w15 w16se wp14">
   <w:body>
     <w:p>
       <w:pPr>
@@ -43,13 +43,15 @@
       <w:r>
         <w:t>일</w:t>
       </w:r>
+      <w:bookmarkStart w:id="0" w:name="_GoBack"/>
+      <w:bookmarkEnd w:id="0"/>
     </w:p>
     <w:p>
       <w:pPr>
         <w:pStyle w:val="2"/>
       </w:pPr>
-      <w:bookmarkStart w:id="0" w:name="r-markdown"/>
-      <w:bookmarkEnd w:id="0"/>
+      <w:bookmarkStart w:id="1" w:name="r-markdown"/>
+      <w:bookmarkEnd w:id="1"/>
       <w:r>
         <w:rPr>
           <w:rFonts w:hint="eastAsia"/>
@@ -62,12 +64,7 @@
         <w:pStyle w:val="FirstParagraph"/>
       </w:pPr>
       <w:r>
-        <w:t>This is an R Markdown document. Markdown is a simple formatting syntax for authoring HTML, PDF, and MS Word documents. For more details on using R Markdo</w:t>
-      </w:r>
-      <w:bookmarkStart w:id="1" w:name="_GoBack"/>
-      <w:bookmarkEnd w:id="1"/>
-      <w:r>
-        <w:t xml:space="preserve">wn see </w:t>
+        <w:t xml:space="preserve">This is an R Markdown document. Markdown is a simple formatting syntax for authoring HTML, PDF, and MS Word documents. For more details on using R Markdown see </w:t>
       </w:r>
       <w:hyperlink r:id="rId7">
         <w:r>
@@ -278,7 +275,7 @@
 </file>
 
 <file path=word/endnotes.xml><?xml version="1.0" encoding="utf-8"?>
-<w:endnotes xmlns:wpc="http://schemas.microsoft.com/office/word/2010/wordprocessingCanvas" xmlns:cx="http://schemas.microsoft.com/office/drawing/2014/chartex" xmlns:cx1="http://schemas.microsoft.com/office/drawing/2015/9/8/chartex" xmlns:cx2="http://schemas.microsoft.com/office/drawing/2015/10/21/chartex" xmlns:cx3="http://schemas.microsoft.com/office/drawing/2016/5/9/chartex" xmlns:cx4="http://schemas.microsoft.com/office/drawing/2016/5/10/chartex" xmlns:cx5="http://schemas.microsoft.com/office/drawing/2016/5/11/chartex" xmlns:mc="http://schemas.openxmlformats.org/markup-compatibility/2006" xmlns:o="urn:schemas-microsoft-com:office:office" xmlns:r="http://schemas.openxmlformats.org/officeDocument/2006/relationships" xmlns:m="http://schemas.openxmlformats.org/officeDocument/2006/math" xmlns:v="urn:schemas-microsoft-com:vml" xmlns:wp14="http://schemas.microsoft.com/office/word/2010/wordprocessingDrawing" xmlns:wp="http://schemas.openxmlformats.org/drawingml/2006/wordprocessingDrawing" xmlns:w10="urn:schemas-microsoft-com:office:word" xmlns:w="http://schemas.openxmlformats.org/wordprocessingml/2006/main" xmlns:w14="http://schemas.microsoft.com/office/word/2010/wordml" xmlns:w15="http://schemas.microsoft.com/office/word/2012/wordml" xmlns:w16se="http://schemas.microsoft.com/office/word/2015/wordml/symex" xmlns:wpg="http://schemas.microsoft.com/office/word/2010/wordprocessingGroup" xmlns:wpi="http://schemas.microsoft.com/office/word/2010/wordprocessingInk" xmlns:wne="http://schemas.microsoft.com/office/word/2006/wordml" xmlns:wps="http://schemas.microsoft.com/office/word/2010/wordprocessingShape" mc:Ignorable="w14 w15 w16se wp14">
+<w:endnotes xmlns:wpc="http://schemas.microsoft.com/office/word/2010/wordprocessingCanvas" xmlns:cx="http://schemas.microsoft.com/office/drawing/2014/chartex" xmlns:cx1="http://schemas.microsoft.com/office/drawing/2015/9/8/chartex" xmlns:cx2="http://schemas.microsoft.com/office/drawing/2015/10/21/chartex" xmlns:cx3="http://schemas.microsoft.com/office/drawing/2016/5/9/chartex" xmlns:cx4="http://schemas.microsoft.com/office/drawing/2016/5/10/chartex" xmlns:cx5="http://schemas.microsoft.com/office/drawing/2016/5/11/chartex" xmlns:cx6="http://schemas.microsoft.com/office/drawing/2016/5/12/chartex" xmlns:cx7="http://schemas.microsoft.com/office/drawing/2016/5/13/chartex" xmlns:cx8="http://schemas.microsoft.com/office/drawing/2016/5/14/chartex" xmlns:mc="http://schemas.openxmlformats.org/markup-compatibility/2006" xmlns:o="urn:schemas-microsoft-com:office:office" xmlns:r="http://schemas.openxmlformats.org/officeDocument/2006/relationships" xmlns:m="http://schemas.openxmlformats.org/officeDocument/2006/math" xmlns:v="urn:schemas-microsoft-com:vml" xmlns:wp14="http://schemas.microsoft.com/office/word/2010/wordprocessingDrawing" xmlns:wp="http://schemas.openxmlformats.org/drawingml/2006/wordprocessingDrawing" xmlns:w10="urn:schemas-microsoft-com:office:word" xmlns:w="http://schemas.openxmlformats.org/wordprocessingml/2006/main" xmlns:w14="http://schemas.microsoft.com/office/word/2010/wordml" xmlns:w15="http://schemas.microsoft.com/office/word/2012/wordml" xmlns:w16se="http://schemas.microsoft.com/office/word/2015/wordml/symex" xmlns:wpg="http://schemas.microsoft.com/office/word/2010/wordprocessingGroup" xmlns:wpi="http://schemas.microsoft.com/office/word/2010/wordprocessingInk" xmlns:wne="http://schemas.microsoft.com/office/word/2006/wordml" xmlns:wps="http://schemas.microsoft.com/office/word/2010/wordprocessingShape" mc:Ignorable="w14 w15 w16se wp14">
   <w:endnote w:type="separator" w:id="-1">
     <w:p>
       <w:pPr>
@@ -303,7 +300,7 @@
 </file>
 
 <file path=word/footnotes.xml><?xml version="1.0" encoding="utf-8"?>
-<w:footnotes xmlns:wpc="http://schemas.microsoft.com/office/word/2010/wordprocessingCanvas" xmlns:cx="http://schemas.microsoft.com/office/drawing/2014/chartex" xmlns:cx1="http://schemas.microsoft.com/office/drawing/2015/9/8/chartex" xmlns:cx2="http://schemas.microsoft.com/office/drawing/2015/10/21/chartex" xmlns:cx3="http://schemas.microsoft.com/office/drawing/2016/5/9/chartex" xmlns:cx4="http://schemas.microsoft.com/office/drawing/2016/5/10/chartex" xmlns:cx5="http://schemas.microsoft.com/office/drawing/2016/5/11/chartex" xmlns:mc="http://schemas.openxmlformats.org/markup-compatibility/2006" xmlns:o="urn:schemas-microsoft-com:office:office" xmlns:r="http://schemas.openxmlformats.org/officeDocument/2006/relationships" xmlns:m="http://schemas.openxmlformats.org/officeDocument/2006/math" xmlns:v="urn:schemas-microsoft-com:vml" xmlns:wp14="http://schemas.microsoft.com/office/word/2010/wordprocessingDrawing" xmlns:wp="http://schemas.openxmlformats.org/drawingml/2006/wordprocessingDrawing" xmlns:w10="urn:schemas-microsoft-com:office:word" xmlns:w="http://schemas.openxmlformats.org/wordprocessingml/2006/main" xmlns:w14="http://schemas.microsoft.com/office/word/2010/wordml" xmlns:w15="http://schemas.microsoft.com/office/word/2012/wordml" xmlns:w16se="http://schemas.microsoft.com/office/word/2015/wordml/symex" xmlns:wpg="http://schemas.microsoft.com/office/word/2010/wordprocessingGroup" xmlns:wpi="http://schemas.microsoft.com/office/word/2010/wordprocessingInk" xmlns:wne="http://schemas.microsoft.com/office/word/2006/wordml" xmlns:wps="http://schemas.microsoft.com/office/word/2010/wordprocessingShape" mc:Ignorable="w14 w15 w16se wp14">
+<w:footnotes xmlns:wpc="http://schemas.microsoft.com/office/word/2010/wordprocessingCanvas" xmlns:cx="http://schemas.microsoft.com/office/drawing/2014/chartex" xmlns:cx1="http://schemas.microsoft.com/office/drawing/2015/9/8/chartex" xmlns:cx2="http://schemas.microsoft.com/office/drawing/2015/10/21/chartex" xmlns:cx3="http://schemas.microsoft.com/office/drawing/2016/5/9/chartex" xmlns:cx4="http://schemas.microsoft.com/office/drawing/2016/5/10/chartex" xmlns:cx5="http://schemas.microsoft.com/office/drawing/2016/5/11/chartex" xmlns:cx6="http://schemas.microsoft.com/office/drawing/2016/5/12/chartex" xmlns:cx7="http://schemas.microsoft.com/office/drawing/2016/5/13/chartex" xmlns:cx8="http://schemas.microsoft.com/office/drawing/2016/5/14/chartex" xmlns:mc="http://schemas.openxmlformats.org/markup-compatibility/2006" xmlns:o="urn:schemas-microsoft-com:office:office" xmlns:r="http://schemas.openxmlformats.org/officeDocument/2006/relationships" xmlns:m="http://schemas.openxmlformats.org/officeDocument/2006/math" xmlns:v="urn:schemas-microsoft-com:vml" xmlns:wp14="http://schemas.microsoft.com/office/word/2010/wordprocessingDrawing" xmlns:wp="http://schemas.openxmlformats.org/drawingml/2006/wordprocessingDrawing" xmlns:w10="urn:schemas-microsoft-com:office:word" xmlns:w="http://schemas.openxmlformats.org/wordprocessingml/2006/main" xmlns:w14="http://schemas.microsoft.com/office/word/2010/wordml" xmlns:w15="http://schemas.microsoft.com/office/word/2012/wordml" xmlns:w16se="http://schemas.microsoft.com/office/word/2015/wordml/symex" xmlns:wpg="http://schemas.microsoft.com/office/word/2010/wordprocessingGroup" xmlns:wpi="http://schemas.microsoft.com/office/word/2010/wordprocessingInk" xmlns:wne="http://schemas.microsoft.com/office/word/2006/wordml" xmlns:wps="http://schemas.microsoft.com/office/word/2010/wordprocessingShape" mc:Ignorable="w14 w15 w16se wp14">
   <w:footnote w:type="separator" w:id="-1">
     <w:p>
       <w:r>
@@ -322,7 +319,7 @@
 </file>
 
 <file path=word/numbering.xml><?xml version="1.0" encoding="utf-8"?>
-<w:numbering xmlns:wpc="http://schemas.microsoft.com/office/word/2010/wordprocessingCanvas" xmlns:cx="http://schemas.microsoft.com/office/drawing/2014/chartex" xmlns:cx1="http://schemas.microsoft.com/office/drawing/2015/9/8/chartex" xmlns:cx2="http://schemas.microsoft.com/office/drawing/2015/10/21/chartex" xmlns:cx3="http://schemas.microsoft.com/office/drawing/2016/5/9/chartex" xmlns:cx4="http://schemas.microsoft.com/office/drawing/2016/5/10/chartex" xmlns:cx5="http://schemas.microsoft.com/office/drawing/2016/5/11/chartex" xmlns:mc="http://schemas.openxmlformats.org/markup-compatibility/2006" xmlns:o="urn:schemas-microsoft-com:office:office" xmlns:r="http://schemas.openxmlformats.org/officeDocument/2006/relationships" xmlns:m="http://schemas.openxmlformats.org/officeDocument/2006/math" xmlns:v="urn:schemas-microsoft-com:vml" xmlns:wp14="http://schemas.microsoft.com/office/word/2010/wordprocessingDrawing" xmlns:wp="http://schemas.openxmlformats.org/drawingml/2006/wordprocessingDrawing" xmlns:w10="urn:schemas-microsoft-com:office:word" xmlns:w="http://schemas.openxmlformats.org/wordprocessingml/2006/main" xmlns:w14="http://schemas.microsoft.com/office/word/2010/wordml" xmlns:w15="http://schemas.microsoft.com/office/word/2012/wordml" xmlns:w16se="http://schemas.microsoft.com/office/word/2015/wordml/symex" xmlns:wpg="http://schemas.microsoft.com/office/word/2010/wordprocessingGroup" xmlns:wpi="http://schemas.microsoft.com/office/word/2010/wordprocessingInk" xmlns:wne="http://schemas.microsoft.com/office/word/2006/wordml" xmlns:wps="http://schemas.microsoft.com/office/word/2010/wordprocessingShape" mc:Ignorable="w14 w15 w16se wp14">
+<w:numbering xmlns:wpc="http://schemas.microsoft.com/office/word/2010/wordprocessingCanvas" xmlns:cx="http://schemas.microsoft.com/office/drawing/2014/chartex" xmlns:cx1="http://schemas.microsoft.com/office/drawing/2015/9/8/chartex" xmlns:cx2="http://schemas.microsoft.com/office/drawing/2015/10/21/chartex" xmlns:cx3="http://schemas.microsoft.com/office/drawing/2016/5/9/chartex" xmlns:cx4="http://schemas.microsoft.com/office/drawing/2016/5/10/chartex" xmlns:cx5="http://schemas.microsoft.com/office/drawing/2016/5/11/chartex" xmlns:cx6="http://schemas.microsoft.com/office/drawing/2016/5/12/chartex" xmlns:cx7="http://schemas.microsoft.com/office/drawing/2016/5/13/chartex" xmlns:cx8="http://schemas.microsoft.com/office/drawing/2016/5/14/chartex" xmlns:mc="http://schemas.openxmlformats.org/markup-compatibility/2006" xmlns:o="urn:schemas-microsoft-com:office:office" xmlns:r="http://schemas.openxmlformats.org/officeDocument/2006/relationships" xmlns:m="http://schemas.openxmlformats.org/officeDocument/2006/math" xmlns:v="urn:schemas-microsoft-com:vml" xmlns:wp14="http://schemas.microsoft.com/office/word/2010/wordprocessingDrawing" xmlns:wp="http://schemas.openxmlformats.org/drawingml/2006/wordprocessingDrawing" xmlns:w10="urn:schemas-microsoft-com:office:word" xmlns:w="http://schemas.openxmlformats.org/wordprocessingml/2006/main" xmlns:w14="http://schemas.microsoft.com/office/word/2010/wordml" xmlns:w15="http://schemas.microsoft.com/office/word/2012/wordml" xmlns:w16se="http://schemas.microsoft.com/office/word/2015/wordml/symex" xmlns:wpg="http://schemas.microsoft.com/office/word/2010/wordprocessingGroup" xmlns:wpi="http://schemas.microsoft.com/office/word/2010/wordprocessingInk" xmlns:wne="http://schemas.microsoft.com/office/word/2006/wordml" xmlns:wps="http://schemas.microsoft.com/office/word/2010/wordprocessingShape" mc:Ignorable="w14 w15 w16se wp14">
   <w:abstractNum w:abstractNumId="0" w15:restartNumberingAfterBreak="0">
     <w:nsid w:val="E17F69BA"/>
     <w:multiLevelType w:val="multilevel"/>
@@ -1048,7 +1045,7 @@
     <w:basedOn w:val="a"/>
     <w:next w:val="a0"/>
     <w:qFormat/>
-    <w:rsid w:val="008A4497"/>
+    <w:rsid w:val="00CA649D"/>
     <w:pPr>
       <w:keepNext/>
       <w:keepLines/>
@@ -1059,7 +1056,7 @@
       <w:rFonts w:asciiTheme="majorHAnsi" w:eastAsia="휴먼둥근헤드라인" w:hAnsiTheme="majorHAnsi" w:cstheme="majorBidi"/>
       <w:b/>
       <w:bCs/>
-      <w:color w:val="345A8A" w:themeColor="accent1" w:themeShade="B5"/>
+      <w:color w:val="FF0000"/>
       <w:sz w:val="36"/>
       <w:szCs w:val="36"/>
     </w:rPr>
@@ -1102,13 +1099,17 @@
     <w:basedOn w:val="a"/>
     <w:next w:val="a0"/>
     <w:qFormat/>
+    <w:rsid w:val="0057004C"/>
     <w:pPr>
       <w:keepNext/>
       <w:keepLines/>
-      <w:spacing w:before="300" w:after="300"/>
-    </w:pPr>
-    <w:rPr>
-      <w:sz w:val="20"/>
+      <w:spacing w:before="300" w:after="300" w:line="360" w:lineRule="auto"/>
+      <w:jc w:val="center"/>
+    </w:pPr>
+    <w:rPr>
+      <w:rFonts w:eastAsia="Times New Roman"/>
+      <w:color w:val="FF0000"/>
+      <w:sz w:val="36"/>
       <w:szCs w:val="20"/>
     </w:rPr>
   </w:style>

</xml_diff>